<commit_message>
# Conflicts: #	pandocomatic.yaml
</commit_message>
<xml_diff>
--- a/templates/custom-nsfc.docx
+++ b/templates/custom-nsfc.docx
@@ -28,7 +28,7 @@
       <w:footerReference w:type="even" r:id="rId7"/>
       <w:footerReference w:type="default" r:id="rId8"/>
       <w:pgSz w:w="11906" w:h="16838"/>
-      <w:pgMar w:top="1134" w:right="1134" w:bottom="1134" w:left="1134" w:header="567" w:footer="567" w:gutter="0"/>
+      <w:pgMar w:top="1191" w:right="1134" w:bottom="1077" w:left="1134" w:header="567" w:footer="567" w:gutter="0"/>
       <w:cols w:space="720"/>
       <w:docGrid w:linePitch="400"/>
     </w:sectPr>
@@ -350,7 +350,7 @@
   <w:abstractNum w:abstractNumId="2" w15:restartNumberingAfterBreak="0">
     <w:nsid w:val="FFFFFF7C"/>
     <w:multiLevelType w:val="singleLevel"/>
-    <w:tmpl w:val="EB9A01AC"/>
+    <w:tmpl w:val="49BC421C"/>
     <w:lvl w:ilvl="0">
       <w:start w:val="1"/>
       <w:numFmt w:val="decimal"/>
@@ -367,7 +367,7 @@
   <w:abstractNum w:abstractNumId="3" w15:restartNumberingAfterBreak="0">
     <w:nsid w:val="FFFFFF7D"/>
     <w:multiLevelType w:val="singleLevel"/>
-    <w:tmpl w:val="862A6C48"/>
+    <w:tmpl w:val="9C1E9CD6"/>
     <w:lvl w:ilvl="0">
       <w:start w:val="1"/>
       <w:numFmt w:val="decimal"/>
@@ -384,7 +384,7 @@
   <w:abstractNum w:abstractNumId="4" w15:restartNumberingAfterBreak="0">
     <w:nsid w:val="FFFFFF7E"/>
     <w:multiLevelType w:val="singleLevel"/>
-    <w:tmpl w:val="72F6B646"/>
+    <w:tmpl w:val="2398F8A2"/>
     <w:lvl w:ilvl="0">
       <w:start w:val="1"/>
       <w:numFmt w:val="decimal"/>
@@ -401,7 +401,7 @@
   <w:abstractNum w:abstractNumId="5" w15:restartNumberingAfterBreak="0">
     <w:nsid w:val="FFFFFF7F"/>
     <w:multiLevelType w:val="singleLevel"/>
-    <w:tmpl w:val="47BA2CC6"/>
+    <w:tmpl w:val="EE8859D0"/>
     <w:lvl w:ilvl="0">
       <w:start w:val="1"/>
       <w:numFmt w:val="decimal"/>
@@ -418,7 +418,7 @@
   <w:abstractNum w:abstractNumId="6" w15:restartNumberingAfterBreak="0">
     <w:nsid w:val="FFFFFF80"/>
     <w:multiLevelType w:val="singleLevel"/>
-    <w:tmpl w:val="B14AE62A"/>
+    <w:tmpl w:val="5F6077DE"/>
     <w:lvl w:ilvl="0">
       <w:start w:val="1"/>
       <w:numFmt w:val="bullet"/>
@@ -438,7 +438,7 @@
   <w:abstractNum w:abstractNumId="7" w15:restartNumberingAfterBreak="0">
     <w:nsid w:val="FFFFFF81"/>
     <w:multiLevelType w:val="singleLevel"/>
-    <w:tmpl w:val="7B6EB150"/>
+    <w:tmpl w:val="1B700AA8"/>
     <w:lvl w:ilvl="0">
       <w:start w:val="1"/>
       <w:numFmt w:val="bullet"/>
@@ -458,7 +458,7 @@
   <w:abstractNum w:abstractNumId="8" w15:restartNumberingAfterBreak="0">
     <w:nsid w:val="FFFFFF82"/>
     <w:multiLevelType w:val="singleLevel"/>
-    <w:tmpl w:val="FC0613E2"/>
+    <w:tmpl w:val="26C6FCDC"/>
     <w:lvl w:ilvl="0">
       <w:start w:val="1"/>
       <w:numFmt w:val="bullet"/>
@@ -478,7 +478,7 @@
   <w:abstractNum w:abstractNumId="9" w15:restartNumberingAfterBreak="0">
     <w:nsid w:val="FFFFFF83"/>
     <w:multiLevelType w:val="singleLevel"/>
-    <w:tmpl w:val="3F4A6588"/>
+    <w:tmpl w:val="19D2CE80"/>
     <w:lvl w:ilvl="0">
       <w:start w:val="1"/>
       <w:numFmt w:val="bullet"/>
@@ -498,7 +498,7 @@
   <w:abstractNum w:abstractNumId="10" w15:restartNumberingAfterBreak="0">
     <w:nsid w:val="FFFFFF88"/>
     <w:multiLevelType w:val="singleLevel"/>
-    <w:tmpl w:val="132C0192"/>
+    <w:tmpl w:val="F0EE841A"/>
     <w:lvl w:ilvl="0">
       <w:start w:val="1"/>
       <w:numFmt w:val="decimal"/>
@@ -515,7 +515,7 @@
   <w:abstractNum w:abstractNumId="11" w15:restartNumberingAfterBreak="0">
     <w:nsid w:val="FFFFFF89"/>
     <w:multiLevelType w:val="singleLevel"/>
-    <w:tmpl w:val="773A928E"/>
+    <w:tmpl w:val="AA7E4B72"/>
     <w:lvl w:ilvl="0">
       <w:start w:val="1"/>
       <w:numFmt w:val="bullet"/>
@@ -1359,11 +1359,11 @@
   <w:style w:type="character" w:styleId="Hyperlink">
     <w:name w:val="Hyperlink"/>
     <w:basedOn w:val="DefaultParagraphFont"/>
-    <w:rsid w:val="005D4C65"/>
+    <w:rsid w:val="00205298"/>
     <w:rPr>
       <w:b w:val="0"/>
       <w:i w:val="0"/>
-      <w:color w:val="262626" w:themeColor="text1" w:themeTint="D9"/>
+      <w:color w:val="2E353A"/>
       <w:kern w:val="20"/>
       <w14:ligatures w14:val="standard"/>
       <w14:numForm w14:val="oldStyle"/>

</xml_diff>